<commit_message>
Originate and Devleop AT1 done
</commit_message>
<xml_diff>
--- a/30106121_DevelopConcepts_AT1.2.docx
+++ b/30106121_DevelopConcepts_AT1.2.docx
@@ -2218,25 +2218,7 @@
                 <w:sz w:val="18"/>
                 <w:szCs w:val="18"/>
               </w:rPr>
-              <w:t xml:space="preserve">Scope a </w:t>
-            </w:r>
-            <w:proofErr w:type="gramStart"/>
-            <w:r>
-              <w:rPr>
-                <w:rFonts w:ascii="Arial" w:hAnsi="Arial" w:cs="Arial"/>
-                <w:sz w:val="18"/>
-                <w:szCs w:val="18"/>
-              </w:rPr>
-              <w:t>business related</w:t>
-            </w:r>
-            <w:proofErr w:type="gramEnd"/>
-            <w:r>
-              <w:rPr>
-                <w:rFonts w:ascii="Arial" w:hAnsi="Arial" w:cs="Arial"/>
-                <w:sz w:val="18"/>
-                <w:szCs w:val="18"/>
-              </w:rPr>
-              <w:t xml:space="preserve"> issue to be resolved or developed </w:t>
+              <w:t xml:space="preserve">Scope a business related issue to be resolved or developed </w:t>
             </w:r>
           </w:p>
           <w:p>
@@ -2435,7 +2417,6 @@
               </w:rPr>
               <w:t xml:space="preserve">Internet </w:t>
             </w:r>
-            <w:proofErr w:type="gramStart"/>
             <w:r>
               <w:rPr>
                 <w:rFonts w:ascii="Arial" w:hAnsi="Arial" w:cs="Arial"/>
@@ -2452,7 +2433,6 @@
               </w:rPr>
               <w:t>ccess;</w:t>
             </w:r>
-            <w:proofErr w:type="gramEnd"/>
           </w:p>
           <w:p>
             <w:pPr>
@@ -2475,18 +2455,8 @@
                 <w:sz w:val="18"/>
                 <w:szCs w:val="18"/>
               </w:rPr>
-              <w:t xml:space="preserve">Word processing </w:t>
-            </w:r>
-            <w:proofErr w:type="gramStart"/>
-            <w:r>
-              <w:rPr>
-                <w:rFonts w:ascii="Arial" w:hAnsi="Arial" w:cs="Arial"/>
-                <w:sz w:val="18"/>
-                <w:szCs w:val="18"/>
-              </w:rPr>
-              <w:t>software;</w:t>
-            </w:r>
-            <w:proofErr w:type="gramEnd"/>
+              <w:t>Word processing software;</w:t>
+            </w:r>
           </w:p>
           <w:p>
             <w:pPr>
@@ -2578,23 +2548,13 @@
               </w:rPr>
               <w:t xml:space="preserve">second stage of the </w:t>
             </w:r>
-            <w:proofErr w:type="gramStart"/>
-            <w:r>
-              <w:rPr>
-                <w:rFonts w:ascii="Arial" w:hAnsi="Arial" w:cs="Arial"/>
-                <w:sz w:val="18"/>
-                <w:szCs w:val="18"/>
-              </w:rPr>
-              <w:t>assessment</w:t>
-            </w:r>
-            <w:proofErr w:type="gramEnd"/>
-            <w:r>
-              <w:rPr>
-                <w:rFonts w:ascii="Arial" w:hAnsi="Arial" w:cs="Arial"/>
-                <w:sz w:val="18"/>
-                <w:szCs w:val="18"/>
-              </w:rPr>
-              <w:t xml:space="preserve"> you must </w:t>
+            <w:r>
+              <w:rPr>
+                <w:rFonts w:ascii="Arial" w:hAnsi="Arial" w:cs="Arial"/>
+                <w:sz w:val="18"/>
+                <w:szCs w:val="18"/>
+              </w:rPr>
+              <w:t xml:space="preserve">assessment you must </w:t>
             </w:r>
             <w:r>
               <w:rPr>
@@ -2644,25 +2604,7 @@
                 <w:sz w:val="18"/>
                 <w:szCs w:val="18"/>
               </w:rPr>
-              <w:t xml:space="preserve">As part of the </w:t>
-            </w:r>
-            <w:proofErr w:type="gramStart"/>
-            <w:r>
-              <w:rPr>
-                <w:rFonts w:ascii="Arial" w:hAnsi="Arial" w:cs="Arial"/>
-                <w:sz w:val="18"/>
-                <w:szCs w:val="18"/>
-              </w:rPr>
-              <w:t>assessment</w:t>
-            </w:r>
-            <w:proofErr w:type="gramEnd"/>
-            <w:r>
-              <w:rPr>
-                <w:rFonts w:ascii="Arial" w:hAnsi="Arial" w:cs="Arial"/>
-                <w:sz w:val="18"/>
-                <w:szCs w:val="18"/>
-              </w:rPr>
-              <w:t xml:space="preserve"> you will be working in a team of 3-4 members who will give feedback and input on your individual work. Collaboration for </w:t>
+              <w:t xml:space="preserve">As part of the assessment you will be working in a team of 3-4 members who will give feedback and input on your individual work. Collaboration for </w:t>
             </w:r>
             <w:r>
               <w:rPr>
@@ -4852,6 +4794,48 @@
           <w:szCs w:val="18"/>
         </w:rPr>
         <w:t>On completion download the mp4 of the meeting and submit with the assessment documents.</w:t>
+      </w:r>
+    </w:p>
+    <w:p>
+      <w:pPr>
+        <w:spacing w:before="120" w:after="120"/>
+        <w:rPr>
+          <w:rFonts w:ascii="Arial" w:hAnsi="Arial" w:cs="Arial"/>
+          <w:sz w:val="18"/>
+          <w:szCs w:val="18"/>
+        </w:rPr>
+      </w:pPr>
+    </w:p>
+    <w:p>
+      <w:pPr>
+        <w:spacing w:before="120" w:after="120"/>
+        <w:rPr>
+          <w:rFonts w:ascii="Arial" w:hAnsi="Arial" w:cs="Arial"/>
+          <w:b/>
+          <w:bCs/>
+          <w:sz w:val="36"/>
+          <w:szCs w:val="36"/>
+        </w:rPr>
+      </w:pPr>
+      <w:r>
+        <w:rPr>
+          <w:rFonts w:ascii="Arial" w:hAnsi="Arial" w:cs="Arial"/>
+          <w:b/>
+          <w:bCs/>
+          <w:sz w:val="36"/>
+          <w:szCs w:val="36"/>
+        </w:rPr>
+        <w:t xml:space="preserve">See Attached </w:t>
+      </w:r>
+      <w:r>
+        <w:rPr>
+          <w:rFonts w:ascii="Arial" w:hAnsi="Arial" w:cs="Arial"/>
+          <w:b/>
+          <w:bCs/>
+          <w:sz w:val="36"/>
+          <w:szCs w:val="36"/>
+        </w:rPr>
+        <w:t>MP4</w:t>
       </w:r>
     </w:p>
     <w:p>
@@ -10756,6 +10740,7 @@
     <w:rsid w:val="005C2A49"/>
     <w:rsid w:val="006127C5"/>
     <w:rsid w:val="006128D6"/>
+    <w:rsid w:val="00687D19"/>
     <w:rsid w:val="00782F6A"/>
     <w:rsid w:val="0086236C"/>
     <w:rsid w:val="00866912"/>
@@ -10767,6 +10752,7 @@
     <w:rsid w:val="00AA3414"/>
     <w:rsid w:val="00BB5F0C"/>
     <w:rsid w:val="00C02C37"/>
+    <w:rsid w:val="00C36CF3"/>
     <w:rsid w:val="00CF493B"/>
     <w:rsid w:val="00E248D3"/>
     <w:rsid w:val="00EA08BD"/>
@@ -11514,6 +11500,15 @@
 </file>
 
 <file path=customXml/item1.xml><?xml version="1.0" encoding="utf-8"?>
+<?mso-contentType ?>
+<FormTemplates xmlns="http://schemas.microsoft.com/sharepoint/v3/contenttype/forms">
+  <Display>DocumentLibraryForm</Display>
+  <Edit>DocumentLibraryForm</Edit>
+  <New>DocumentLibraryForm</New>
+</FormTemplates>
+</file>
+
+<file path=customXml/item2.xml><?xml version="1.0" encoding="utf-8"?>
 <ct:contentTypeSchema xmlns:ct="http://schemas.microsoft.com/office/2006/metadata/contentType" xmlns:ma="http://schemas.microsoft.com/office/2006/metadata/properties/metaAttributes" ct:_="" ma:_="" ma:contentTypeName="Document" ma:contentTypeID="0x0101006A890B377B9AAE46A481A206C5DFAFCC" ma:contentTypeVersion="17" ma:contentTypeDescription="Create a new document." ma:contentTypeScope="" ma:versionID="6cb6a2330259988fe816cf9cf436db5d">
   <xsd:schema xmlns:xsd="http://www.w3.org/2001/XMLSchema" xmlns:xs="http://www.w3.org/2001/XMLSchema" xmlns:p="http://schemas.microsoft.com/office/2006/metadata/properties" xmlns:ns2="74e575ec-44d9-47a4-ba1b-6ff4edd58a01" xmlns:ns3="b4b8d115-9a68-473d-91cb-4bf0d85fa27c" targetNamespace="http://schemas.microsoft.com/office/2006/metadata/properties" ma:root="true" ma:fieldsID="d23c25e4006ed219cb29376b32db7e6b" ns2:_="" ns3:_="">
     <xsd:import namespace="74e575ec-44d9-47a4-ba1b-6ff4edd58a01"/>
@@ -11762,16 +11757,11 @@
 </ct:contentTypeSchema>
 </file>
 
-<file path=customXml/item2.xml><?xml version="1.0" encoding="utf-8"?>
-<?mso-contentType ?>
-<FormTemplates xmlns="http://schemas.microsoft.com/sharepoint/v3/contenttype/forms">
-  <Display>DocumentLibraryForm</Display>
-  <Edit>DocumentLibraryForm</Edit>
-  <New>DocumentLibraryForm</New>
-</FormTemplates>
+<file path=customXml/item3.xml><?xml version="1.0" encoding="utf-8"?>
+<b:Sources xmlns:b="http://schemas.openxmlformats.org/officeDocument/2006/bibliography" xmlns="http://schemas.openxmlformats.org/officeDocument/2006/bibliography" SelectedStyle="\APA.XSL" StyleName="APA"/>
 </file>
 
-<file path=customXml/item3.xml><?xml version="1.0" encoding="utf-8"?>
+<file path=customXml/item4.xml><?xml version="1.0" encoding="utf-8"?>
 <p:properties xmlns:p="http://schemas.microsoft.com/office/2006/metadata/properties" xmlns:xsi="http://www.w3.org/2001/XMLSchema-instance" xmlns:pc="http://schemas.microsoft.com/office/infopath/2007/PartnerControls">
   <documentManagement>
     <TaxCatchAll xmlns="b4b8d115-9a68-473d-91cb-4bf0d85fa27c" xsi:nil="true"/>
@@ -11782,11 +11772,15 @@
 </p:properties>
 </file>
 
-<file path=customXml/item4.xml><?xml version="1.0" encoding="utf-8"?>
-<b:Sources xmlns:b="http://schemas.openxmlformats.org/officeDocument/2006/bibliography" xmlns="http://schemas.openxmlformats.org/officeDocument/2006/bibliography" SelectedStyle="\APA.XSL" StyleName="APA"/>
+<file path=customXml/itemProps1.xml><?xml version="1.0" encoding="utf-8"?>
+<ds:datastoreItem xmlns:ds="http://schemas.openxmlformats.org/officeDocument/2006/customXml" ds:itemID="{8A5E7123-3AD5-42B3-9CD6-821F2E28ECAE}">
+  <ds:schemaRefs>
+    <ds:schemaRef ds:uri="http://schemas.microsoft.com/sharepoint/v3/contenttype/forms"/>
+  </ds:schemaRefs>
+</ds:datastoreItem>
 </file>
 
-<file path=customXml/itemProps1.xml><?xml version="1.0" encoding="utf-8"?>
+<file path=customXml/itemProps2.xml><?xml version="1.0" encoding="utf-8"?>
 <ds:datastoreItem xmlns:ds="http://schemas.openxmlformats.org/officeDocument/2006/customXml" ds:itemID="{F6AC2D1D-78C0-47C3-9F74-138275A8A466}">
   <ds:schemaRefs>
     <ds:schemaRef ds:uri="http://schemas.microsoft.com/office/2006/metadata/contentType"/>
@@ -11805,15 +11799,15 @@
 </ds:datastoreItem>
 </file>
 
-<file path=customXml/itemProps2.xml><?xml version="1.0" encoding="utf-8"?>
-<ds:datastoreItem xmlns:ds="http://schemas.openxmlformats.org/officeDocument/2006/customXml" ds:itemID="{8A5E7123-3AD5-42B3-9CD6-821F2E28ECAE}">
+<file path=customXml/itemProps3.xml><?xml version="1.0" encoding="utf-8"?>
+<ds:datastoreItem xmlns:ds="http://schemas.openxmlformats.org/officeDocument/2006/customXml" ds:itemID="{6B47020F-7229-4695-8AFA-D66179F3044E}">
   <ds:schemaRefs>
-    <ds:schemaRef ds:uri="http://schemas.microsoft.com/sharepoint/v3/contenttype/forms"/>
+    <ds:schemaRef ds:uri="http://schemas.openxmlformats.org/officeDocument/2006/bibliography"/>
   </ds:schemaRefs>
 </ds:datastoreItem>
 </file>
 
-<file path=customXml/itemProps3.xml><?xml version="1.0" encoding="utf-8"?>
+<file path=customXml/itemProps4.xml><?xml version="1.0" encoding="utf-8"?>
 <ds:datastoreItem xmlns:ds="http://schemas.openxmlformats.org/officeDocument/2006/customXml" ds:itemID="{210393E8-5924-4758-9273-3C3E379D1B61}">
   <ds:schemaRefs>
     <ds:schemaRef ds:uri="http://schemas.microsoft.com/office/2006/metadata/properties"/>
@@ -11822,12 +11816,4 @@
     <ds:schemaRef ds:uri="74e575ec-44d9-47a4-ba1b-6ff4edd58a01"/>
   </ds:schemaRefs>
 </ds:datastoreItem>
-</file>
-
-<file path=customXml/itemProps4.xml><?xml version="1.0" encoding="utf-8"?>
-<ds:datastoreItem xmlns:ds="http://schemas.openxmlformats.org/officeDocument/2006/customXml" ds:itemID="{6B47020F-7229-4695-8AFA-D66179F3044E}">
-  <ds:schemaRefs>
-    <ds:schemaRef ds:uri="http://schemas.openxmlformats.org/officeDocument/2006/bibliography"/>
-  </ds:schemaRefs>
-</ds:datastoreItem>
 </file>
</xml_diff>